<commit_message>
Fixed a formatting issue in the XML. Testing document completed. Also fixed an IP issue regarding 3G and wifi
</commit_message>
<xml_diff>
--- a/design/comp4985_testingdocument_gps.docx
+++ b/design/comp4985_testingdocument_gps.docx
@@ -484,10 +484,6 @@
               </mc:Choice>
               <mc:Fallback>
                 <w:pict>
-                  <v:shapetype id="_x0000_t202" coordsize="21600,21600" o:spt="202" path="m,l,21600r21600,l21600,xe">
-                    <v:stroke joinstyle="miter"/>
-                    <v:path gradientshapeok="t" o:connecttype="rect"/>
-                  </v:shapetype>
                   <v:shape id="Text Box 112" o:spid="_x0000_s1027" type="#_x0000_t202" style="position:absolute;margin-left:0;margin-top:0;width:453pt;height:51.4pt;z-index:251661312;visibility:visible;mso-wrap-style:square;mso-width-percent:734;mso-height-percent:80;mso-left-percent:150;mso-top-percent:837;mso-wrap-distance-left:9pt;mso-wrap-distance-top:0;mso-wrap-distance-right:9pt;mso-wrap-distance-bottom:0;mso-position-horizontal-relative:page;mso-position-vertical-relative:page;mso-width-percent:734;mso-height-percent:80;mso-left-percent:150;mso-top-percent:837;mso-width-relative:page;mso-height-relative:page;v-text-anchor:bottom" o:gfxdata="UEsDBBQABgAIAAAAIQC2gziS/gAAAOEBAAATAAAAW0NvbnRlbnRfVHlwZXNdLnhtbJSRQU7DMBBF&#10;90jcwfIWJU67QAgl6YK0S0CoHGBkTxKLZGx5TGhvj5O2G0SRWNoz/78nu9wcxkFMGNg6quQqL6RA&#10;0s5Y6ir5vt9lD1JwBDIwOMJKHpHlpr69KfdHjyxSmriSfYz+USnWPY7AufNIadK6MEJMx9ApD/oD&#10;OlTrorhX2lFEilmcO2RdNtjC5xDF9pCuTyYBB5bi6bQ4syoJ3g9WQ0ymaiLzg5KdCXlKLjvcW893&#10;SUOqXwnz5DrgnHtJTxOsQfEKIT7DmDSUCaxw7Rqn8787ZsmRM9e2VmPeBN4uqYvTtW7jvijg9N/y&#10;JsXecLq0q+WD6m8AAAD//wMAUEsDBBQABgAIAAAAIQA4/SH/1gAAAJQBAAALAAAAX3JlbHMvLnJl&#10;bHOkkMFqwzAMhu+DvYPRfXGawxijTi+j0GvpHsDYimMaW0Yy2fr2M4PBMnrbUb/Q94l/f/hMi1qR&#10;JVI2sOt6UJgd+ZiDgffL8ekFlFSbvV0oo4EbChzGx4f9GRdb25HMsYhqlCwG5lrLq9biZkxWOiqY&#10;22YiTra2kYMu1l1tQD30/bPm3wwYN0x18gb45AdQl1tp5j/sFB2T0FQ7R0nTNEV3j6o9feQzro1i&#10;OWA14Fm+Q8a1a8+Bvu/d/dMb2JY5uiPbhG/ktn4cqGU/er3pcvwCAAD//wMAUEsDBBQABgAIAAAA&#10;IQCZxSl3dwIAAF0FAAAOAAAAZHJzL2Uyb0RvYy54bWysVN9P2zAQfp+0/8Hy+0hbVEAVKepATJMQ&#10;oMHEs+vYNJrj82y3SffX77OTFMT2wrQX53L33fm+++Hzi64xbKd8qMmWfHo04UxZSVVtn0v+/fH6&#10;0xlnIQpbCUNWlXyvAr9Yfvxw3rqFmtGGTKU8QxAbFq0r+SZGtyiKIDeqEeGInLIwavKNiPj1z0Xl&#10;RYvojSlmk8lJ0ZKvnCepQoD2qjfyZY6vtZLxTuugIjMlR24xnz6f63QWy3OxePbCbWo5pCH+IYtG&#10;1BaXHkJdiSjY1td/hGpq6SmQjkeSmoK0rqXKHMBmOnnD5mEjnMpcUJzgDmUK/y+svN3de1ZX6N10&#10;xpkVDZr0qLrIPlPHkg4Val1YAPjgAI0dDECP+gBlIt5p36QvKDHYUev9ob4pnIRyfjo/nk5gkrCd&#10;zGenZ7kBxYu38yF+UdSwJJTco3+5rGJ3EyIyAXSEpMssXdfG5B4ay1oEPZ5PssPBAg9jE1blaRjC&#10;JEZ95lmKe6MSxthvSqMamUBS5DlUl8azncAECSmVjZl7jgt0Qmkk8R7HAf+S1Xucex7jzWTjwbmp&#10;LfnM/k3a1Y8xZd3jUchXvJMYu3XXj8HY2DVVe/TbU78zwcnrGk25ESHeC48lQR+x+PEOhzaE4tMg&#10;cbYh/+tv+oTH7MLKWYulK3n4uRVecWa+Wkx12tBR8KOwHgW7bS4JXZjiSXEyi3Dw0Yyi9tQ84T1Y&#10;pVtgElbirpKvR/Ey9quP90Sq1SqDsIdOxBv74GQKnZqSRuyxexLeDXMYMcG3NK6jWLwZxx6bPC2t&#10;tpF0nWc11bWv4lBv7HAe4eG9SY/E6/+MenkVl78BAAD//wMAUEsDBBQABgAIAAAAIQB0eXCy2AAA&#10;AAUBAAAPAAAAZHJzL2Rvd25yZXYueG1sTI/BTsMwEETvSPyDtUjcqN0KqpLGqaoC4UzhA7bxNoka&#10;r6PYbQJfz8IFLiuNZjTzNt9MvlMXGmIb2MJ8ZkARV8G1XFv4eH+5W4GKCdlhF5gsfFKETXF9lWPm&#10;wshvdNmnWkkJxwwtNCn1mdaxashjnIWeWLxjGDwmkUOt3YCjlPtOL4xZao8ty0KDPe0aqk77s5eR&#10;r6fX8v64fXCMp+dmV/rRhNLa25tpuwaVaEp/YfjBF3QohOkQzuyi6izII+n3ivdoliIPEjKLFegi&#10;1//pi28AAAD//wMAUEsBAi0AFAAGAAgAAAAhALaDOJL+AAAA4QEAABMAAAAAAAAAAAAAAAAAAAAA&#10;AFtDb250ZW50X1R5cGVzXS54bWxQSwECLQAUAAYACAAAACEAOP0h/9YAAACUAQAACwAAAAAAAAAA&#10;AAAAAAAvAQAAX3JlbHMvLnJlbHNQSwECLQAUAAYACAAAACEAmcUpd3cCAABdBQAADgAAAAAAAAAA&#10;AAAAAAAuAgAAZHJzL2Uyb0RvYy54bWxQSwECLQAUAAYACAAAACEAdHlwstgAAAAFAQAADwAAAAAA&#10;AAAAAAAAAADRBAAAZHJzL2Rvd25yZXYueG1sUEsFBgAAAAAEAAQA8wAAANYFAAAAAA==&#10;" filled="f" stroked="f" strokeweight=".5pt">
                     <v:textbox inset="0,0,0,0">
                       <w:txbxContent>
@@ -547,8 +543,6 @@
                             </w:rPr>
                             <w:t xml:space="preserve"> // Jeff Bayntun</w:t>
                           </w:r>
-                          <w:bookmarkStart w:id="1" w:name="_GoBack"/>
-                          <w:bookmarkEnd w:id="1"/>
                           <w:r>
                             <w:rPr>
                               <w:caps/>
@@ -838,10 +832,6 @@
               </mc:Choice>
               <mc:Fallback>
                 <w:pict>
-                  <v:shapetype id="_x0000_t202" coordsize="21600,21600" o:spt="202" path="m,l,21600r21600,l21600,xe">
-                    <v:stroke joinstyle="miter"/>
-                    <v:path gradientshapeok="t" o:connecttype="rect"/>
-                  </v:shapetype>
                   <v:shape id="Text Box 113" o:spid="_x0000_s1028" type="#_x0000_t202" style="position:absolute;margin-left:0;margin-top:0;width:453pt;height:41.4pt;z-index:251660288;visibility:visible;mso-wrap-style:square;mso-width-percent:734;mso-height-percent:363;mso-left-percent:150;mso-top-percent:455;mso-wrap-distance-left:9pt;mso-wrap-distance-top:0;mso-wrap-distance-right:9pt;mso-wrap-distance-bottom:0;mso-position-horizontal-relative:page;mso-position-vertical-relative:page;mso-width-percent:734;mso-height-percent:363;mso-left-percent:150;mso-top-percent:455;mso-width-relative:page;mso-height-relative:page;v-text-anchor:bottom" o:gfxdata="UEsDBBQABgAIAAAAIQC2gziS/gAAAOEBAAATAAAAW0NvbnRlbnRfVHlwZXNdLnhtbJSRQU7DMBBF&#10;90jcwfIWJU67QAgl6YK0S0CoHGBkTxKLZGx5TGhvj5O2G0SRWNoz/78nu9wcxkFMGNg6quQqL6RA&#10;0s5Y6ir5vt9lD1JwBDIwOMJKHpHlpr69KfdHjyxSmriSfYz+USnWPY7AufNIadK6MEJMx9ApD/oD&#10;OlTrorhX2lFEilmcO2RdNtjC5xDF9pCuTyYBB5bi6bQ4syoJ3g9WQ0ymaiLzg5KdCXlKLjvcW893&#10;SUOqXwnz5DrgnHtJTxOsQfEKIT7DmDSUCaxw7Rqn8787ZsmRM9e2VmPeBN4uqYvTtW7jvijg9N/y&#10;JsXecLq0q+WD6m8AAAD//wMAUEsDBBQABgAIAAAAIQA4/SH/1gAAAJQBAAALAAAAX3JlbHMvLnJl&#10;bHOkkMFqwzAMhu+DvYPRfXGawxijTi+j0GvpHsDYimMaW0Yy2fr2M4PBMnrbUb/Q94l/f/hMi1qR&#10;JVI2sOt6UJgd+ZiDgffL8ekFlFSbvV0oo4EbChzGx4f9GRdb25HMsYhqlCwG5lrLq9biZkxWOiqY&#10;22YiTra2kYMu1l1tQD30/bPm3wwYN0x18gb45AdQl1tp5j/sFB2T0FQ7R0nTNEV3j6o9feQzro1i&#10;OWA14Fm+Q8a1a8+Bvu/d/dMb2JY5uiPbhG/ktn4cqGU/er3pcvwCAAD//wMAUEsDBBQABgAIAAAA&#10;IQC0ethleQIAAF0FAAAOAAAAZHJzL2Uyb0RvYy54bWysVN9P2zAQfp+0/8Hy+0hbVEAVKepATJMQ&#10;oMHEs+vYNJrj82y3SffX77OTFMT2wrQX53L33fm+++Hzi64xbKd8qMmWfHo04UxZSVVtn0v+/fH6&#10;0xlnIQpbCUNWlXyvAr9Yfvxw3rqFmtGGTKU8QxAbFq0r+SZGtyiKIDeqEeGInLIwavKNiPj1z0Xl&#10;RYvojSlmk8lJ0ZKvnCepQoD2qjfyZY6vtZLxTuugIjMlR24xnz6f63QWy3OxePbCbWo5pCH+IYtG&#10;1BaXHkJdiSjY1td/hGpq6SmQjkeSmoK0rqXKHMBmOnnD5mEjnMpcUJzgDmUK/y+svN3de1ZX6N30&#10;mDMrGjTpUXWRfaaOJR0q1LqwAPDBARo7GIAe9QHKRLzTvklfUGKwo9b7Q31TOAnl/HR+PJ3AJGGb&#10;z+anZ7kBxYu38yF+UdSwJJTco3+5rGJ3EyIyAXSEpMssXdfG5B4ay9qSnxzPJ9nhYIGHsQmr8jQM&#10;YRKjPvMsxb1RCWPsN6VRjUwgKfIcqkvj2U5ggoSUysbMPccFOqE0kniP44B/yeo9zj2P8Way8eDc&#10;1JZ8Zv8m7erHmLLu8SjkK95JjN26y2MwGxu7pmqPfnvqdyY4eV2jKTcixHvhsSToIxY/3uHQhlB8&#10;GiTONuR//U2f8JhdWDlrsXQlDz+3wivOzFeLqU4bOgp+FNajYLfNJaELUzwpTmYRDj6aUdSemie8&#10;B6t0C0zCStxV8vUoXsZ+9fGeSLVaZRD20Il4Yx+cTKFTU9KIPXZPwrthDiMm+JbGdRSLN+PYY5On&#10;pdU2kq7zrKa69lUc6o0dziM8vDfpkXj9n1Evr+LyNwAAAP//AwBQSwMEFAAGAAgAAAAhALh36Yba&#10;AAAABAEAAA8AAABkcnMvZG93bnJldi54bWxMj7FOw0AQRHsk/uG0SHTkTApjjM9RBKLABRJJCsqN&#10;b7Gd+PYs38UxfD0LDTQjjWY187ZYza5XE42h82zgdpGAIq697bgxsNs+32SgQkS22HsmA58UYFVe&#10;XhSYW3/mN5o2sVFSwiFHA22MQ651qFtyGBZ+IJbsw48Oo9ix0XbEs5S7Xi+TJNUOO5aFFgd6bKk+&#10;bk7OwDu7qqqm9dzfvaLv0pfDjr6ejLm+mtcPoCLN8e8YfvAFHUph2vsT26B6A/JI/FXJ7pNU7N5A&#10;tsxAl4X+D19+AwAA//8DAFBLAQItABQABgAIAAAAIQC2gziS/gAAAOEBAAATAAAAAAAAAAAAAAAA&#10;AAAAAABbQ29udGVudF9UeXBlc10ueG1sUEsBAi0AFAAGAAgAAAAhADj9If/WAAAAlAEAAAsAAAAA&#10;AAAAAAAAAAAALwEAAF9yZWxzLy5yZWxzUEsBAi0AFAAGAAgAAAAhALR62GV5AgAAXQUAAA4AAAAA&#10;AAAAAAAAAAAALgIAAGRycy9lMm9Eb2MueG1sUEsBAi0AFAAGAAgAAAAhALh36YbaAAAABAEAAA8A&#10;AAAAAAAAAAAAAAAA0wQAAGRycy9kb3ducmV2LnhtbFBLBQYAAAAABAAEAPMAAADaBQAAAAA=&#10;" filled="f" stroked="f" strokeweight=".5pt">
                     <v:textbox inset="0,0,0,0">
                       <w:txbxContent>
@@ -1164,12 +1154,14 @@
         </w:p>
         <w:p>
           <w:pPr>
+            <w:pStyle w:val="TOC2"/>
+            <w:tabs>
+              <w:tab w:val="right" w:leader="dot" w:pos="9350"/>
+            </w:tabs>
             <w:rPr>
-              <w:b/>
-              <w:bCs/>
               <w:noProof/>
-              <w:sz w:val="24"/>
-              <w:szCs w:val="24"/>
+              <w:sz w:val="22"/>
+              <w:szCs w:val="22"/>
             </w:rPr>
           </w:pPr>
           <w:r>
@@ -1193,17 +1185,424 @@
             </w:rPr>
             <w:fldChar w:fldCharType="separate"/>
           </w:r>
-          <w:r>
+          <w:hyperlink w:anchor="_Toc414105114" w:history="1">
+            <w:r>
+              <w:rPr>
+                <w:rStyle w:val="Hyperlink"/>
+                <w:noProof/>
+              </w:rPr>
+              <w:t>Test Cases</w:t>
+            </w:r>
+            <w:r>
+              <w:rPr>
+                <w:noProof/>
+                <w:webHidden/>
+              </w:rPr>
+              <w:tab/>
+            </w:r>
+            <w:r>
+              <w:rPr>
+                <w:noProof/>
+                <w:webHidden/>
+              </w:rPr>
+              <w:fldChar w:fldCharType="begin"/>
+            </w:r>
+            <w:r>
+              <w:rPr>
+                <w:noProof/>
+                <w:webHidden/>
+              </w:rPr>
+              <w:instrText xml:space="preserve"> PAGEREF _Toc414105114 \h </w:instrText>
+            </w:r>
+            <w:r>
+              <w:rPr>
+                <w:noProof/>
+                <w:webHidden/>
+              </w:rPr>
+            </w:r>
+            <w:r>
+              <w:rPr>
+                <w:noProof/>
+                <w:webHidden/>
+              </w:rPr>
+              <w:fldChar w:fldCharType="separate"/>
+            </w:r>
+            <w:r>
+              <w:rPr>
+                <w:noProof/>
+                <w:webHidden/>
+              </w:rPr>
+              <w:t>2</w:t>
+            </w:r>
+            <w:r>
+              <w:rPr>
+                <w:noProof/>
+                <w:webHidden/>
+              </w:rPr>
+              <w:fldChar w:fldCharType="end"/>
+            </w:r>
+          </w:hyperlink>
+        </w:p>
+        <w:p>
+          <w:pPr>
+            <w:pStyle w:val="TOC2"/>
+            <w:tabs>
+              <w:tab w:val="right" w:leader="dot" w:pos="9350"/>
+            </w:tabs>
+            <w:rPr>
+              <w:noProof/>
+              <w:sz w:val="22"/>
+              <w:szCs w:val="22"/>
+            </w:rPr>
+          </w:pPr>
+          <w:hyperlink w:anchor="_Toc414105115" w:history="1">
+            <w:r>
+              <w:rPr>
+                <w:rStyle w:val="Hyperlink"/>
+                <w:noProof/>
+              </w:rPr>
+              <w:t>Figures</w:t>
+            </w:r>
+            <w:r>
+              <w:rPr>
+                <w:noProof/>
+                <w:webHidden/>
+              </w:rPr>
+              <w:tab/>
+            </w:r>
+            <w:r>
+              <w:rPr>
+                <w:noProof/>
+                <w:webHidden/>
+              </w:rPr>
+              <w:fldChar w:fldCharType="begin"/>
+            </w:r>
+            <w:r>
+              <w:rPr>
+                <w:noProof/>
+                <w:webHidden/>
+              </w:rPr>
+              <w:instrText xml:space="preserve"> PAGEREF _Toc414105115 \h </w:instrText>
+            </w:r>
+            <w:r>
+              <w:rPr>
+                <w:noProof/>
+                <w:webHidden/>
+              </w:rPr>
+            </w:r>
+            <w:r>
+              <w:rPr>
+                <w:noProof/>
+                <w:webHidden/>
+              </w:rPr>
+              <w:fldChar w:fldCharType="separate"/>
+            </w:r>
+            <w:r>
+              <w:rPr>
+                <w:noProof/>
+                <w:webHidden/>
+              </w:rPr>
+              <w:t>3</w:t>
+            </w:r>
+            <w:r>
+              <w:rPr>
+                <w:noProof/>
+                <w:webHidden/>
+              </w:rPr>
+              <w:fldChar w:fldCharType="end"/>
+            </w:r>
+          </w:hyperlink>
+        </w:p>
+        <w:p>
+          <w:pPr>
+            <w:pStyle w:val="TOC3"/>
+            <w:tabs>
+              <w:tab w:val="right" w:leader="dot" w:pos="9350"/>
+            </w:tabs>
+            <w:rPr>
+              <w:noProof/>
+              <w:sz w:val="22"/>
+              <w:szCs w:val="22"/>
+            </w:rPr>
+          </w:pPr>
+          <w:hyperlink w:anchor="_Toc414105116" w:history="1">
+            <w:r>
+              <w:rPr>
+                <w:rStyle w:val="Hyperlink"/>
+                <w:noProof/>
+              </w:rPr>
+              <w:t>Figure 1 – No Server</w:t>
+            </w:r>
+            <w:r>
+              <w:rPr>
+                <w:noProof/>
+                <w:webHidden/>
+              </w:rPr>
+              <w:tab/>
+            </w:r>
+            <w:r>
+              <w:rPr>
+                <w:noProof/>
+                <w:webHidden/>
+              </w:rPr>
+              <w:fldChar w:fldCharType="begin"/>
+            </w:r>
+            <w:r>
+              <w:rPr>
+                <w:noProof/>
+                <w:webHidden/>
+              </w:rPr>
+              <w:instrText xml:space="preserve"> PAGEREF _Toc414105116 \h </w:instrText>
+            </w:r>
+            <w:r>
+              <w:rPr>
+                <w:noProof/>
+                <w:webHidden/>
+              </w:rPr>
+            </w:r>
+            <w:r>
+              <w:rPr>
+                <w:noProof/>
+                <w:webHidden/>
+              </w:rPr>
+              <w:fldChar w:fldCharType="separate"/>
+            </w:r>
+            <w:r>
+              <w:rPr>
+                <w:noProof/>
+                <w:webHidden/>
+              </w:rPr>
+              <w:t>3</w:t>
+            </w:r>
+            <w:r>
+              <w:rPr>
+                <w:noProof/>
+                <w:webHidden/>
+              </w:rPr>
+              <w:fldChar w:fldCharType="end"/>
+            </w:r>
+          </w:hyperlink>
+        </w:p>
+        <w:p>
+          <w:pPr>
+            <w:pStyle w:val="TOC3"/>
+            <w:tabs>
+              <w:tab w:val="right" w:leader="dot" w:pos="9350"/>
+            </w:tabs>
+            <w:rPr>
+              <w:noProof/>
+              <w:sz w:val="22"/>
+              <w:szCs w:val="22"/>
+            </w:rPr>
+          </w:pPr>
+          <w:hyperlink w:anchor="_Toc414105117" w:history="1">
+            <w:r>
+              <w:rPr>
+                <w:rStyle w:val="Hyperlink"/>
+                <w:noProof/>
+              </w:rPr>
+              <w:t>Figure 2- no Clients/Data</w:t>
+            </w:r>
+            <w:r>
+              <w:rPr>
+                <w:noProof/>
+                <w:webHidden/>
+              </w:rPr>
+              <w:tab/>
+            </w:r>
+            <w:r>
+              <w:rPr>
+                <w:noProof/>
+                <w:webHidden/>
+              </w:rPr>
+              <w:fldChar w:fldCharType="begin"/>
+            </w:r>
+            <w:r>
+              <w:rPr>
+                <w:noProof/>
+                <w:webHidden/>
+              </w:rPr>
+              <w:instrText xml:space="preserve"> PAGEREF _Toc414105117 \h </w:instrText>
+            </w:r>
+            <w:r>
+              <w:rPr>
+                <w:noProof/>
+                <w:webHidden/>
+              </w:rPr>
+            </w:r>
+            <w:r>
+              <w:rPr>
+                <w:noProof/>
+                <w:webHidden/>
+              </w:rPr>
+              <w:fldChar w:fldCharType="separate"/>
+            </w:r>
+            <w:r>
+              <w:rPr>
+                <w:noProof/>
+                <w:webHidden/>
+              </w:rPr>
+              <w:t>4</w:t>
+            </w:r>
+            <w:r>
+              <w:rPr>
+                <w:noProof/>
+                <w:webHidden/>
+              </w:rPr>
+              <w:fldChar w:fldCharType="end"/>
+            </w:r>
+          </w:hyperlink>
+        </w:p>
+        <w:p>
+          <w:pPr>
+            <w:pStyle w:val="TOC3"/>
+            <w:tabs>
+              <w:tab w:val="right" w:leader="dot" w:pos="9350"/>
+            </w:tabs>
+            <w:rPr>
+              <w:noProof/>
+              <w:sz w:val="22"/>
+              <w:szCs w:val="22"/>
+            </w:rPr>
+          </w:pPr>
+          <w:hyperlink w:anchor="_Toc414105118" w:history="1">
+            <w:r>
+              <w:rPr>
+                <w:rStyle w:val="Hyperlink"/>
+                <w:noProof/>
+              </w:rPr>
+              <w:t>Figure 3 – Multiple Clients Website</w:t>
+            </w:r>
+            <w:r>
+              <w:rPr>
+                <w:noProof/>
+                <w:webHidden/>
+              </w:rPr>
+              <w:tab/>
+            </w:r>
+            <w:r>
+              <w:rPr>
+                <w:noProof/>
+                <w:webHidden/>
+              </w:rPr>
+              <w:fldChar w:fldCharType="begin"/>
+            </w:r>
+            <w:r>
+              <w:rPr>
+                <w:noProof/>
+                <w:webHidden/>
+              </w:rPr>
+              <w:instrText xml:space="preserve"> PAGEREF _Toc414105118 \h </w:instrText>
+            </w:r>
+            <w:r>
+              <w:rPr>
+                <w:noProof/>
+                <w:webHidden/>
+              </w:rPr>
+            </w:r>
+            <w:r>
+              <w:rPr>
+                <w:noProof/>
+                <w:webHidden/>
+              </w:rPr>
+              <w:fldChar w:fldCharType="separate"/>
+            </w:r>
+            <w:r>
+              <w:rPr>
+                <w:noProof/>
+                <w:webHidden/>
+              </w:rPr>
+              <w:t>5</w:t>
+            </w:r>
+            <w:r>
+              <w:rPr>
+                <w:noProof/>
+                <w:webHidden/>
+              </w:rPr>
+              <w:fldChar w:fldCharType="end"/>
+            </w:r>
+          </w:hyperlink>
+        </w:p>
+        <w:p>
+          <w:pPr>
+            <w:pStyle w:val="TOC3"/>
+            <w:tabs>
+              <w:tab w:val="right" w:leader="dot" w:pos="9350"/>
+            </w:tabs>
+            <w:rPr>
+              <w:noProof/>
+              <w:sz w:val="22"/>
+              <w:szCs w:val="22"/>
+            </w:rPr>
+          </w:pPr>
+          <w:hyperlink w:anchor="_Toc414105119" w:history="1">
+            <w:r>
+              <w:rPr>
+                <w:rStyle w:val="Hyperlink"/>
+                <w:noProof/>
+              </w:rPr>
+              <w:t>Figure 4 – Server Receiving from Multiple Clients</w:t>
+            </w:r>
+            <w:r>
+              <w:rPr>
+                <w:noProof/>
+                <w:webHidden/>
+              </w:rPr>
+              <w:tab/>
+            </w:r>
+            <w:r>
+              <w:rPr>
+                <w:noProof/>
+                <w:webHidden/>
+              </w:rPr>
+              <w:fldChar w:fldCharType="begin"/>
+            </w:r>
+            <w:r>
+              <w:rPr>
+                <w:noProof/>
+                <w:webHidden/>
+              </w:rPr>
+              <w:instrText xml:space="preserve"> PAGEREF _Toc414105119 \h </w:instrText>
+            </w:r>
+            <w:r>
+              <w:rPr>
+                <w:noProof/>
+                <w:webHidden/>
+              </w:rPr>
+            </w:r>
+            <w:r>
+              <w:rPr>
+                <w:noProof/>
+                <w:webHidden/>
+              </w:rPr>
+              <w:fldChar w:fldCharType="separate"/>
+            </w:r>
+            <w:r>
+              <w:rPr>
+                <w:noProof/>
+                <w:webHidden/>
+              </w:rPr>
+              <w:t>6</w:t>
+            </w:r>
+            <w:r>
+              <w:rPr>
+                <w:noProof/>
+                <w:webHidden/>
+              </w:rPr>
+              <w:fldChar w:fldCharType="end"/>
+            </w:r>
+          </w:hyperlink>
+        </w:p>
+        <w:p>
+          <w:pPr>
             <w:rPr>
               <w:b/>
               <w:bCs/>
               <w:noProof/>
               <w:sz w:val="24"/>
               <w:szCs w:val="24"/>
-              <w:lang w:val="en-US"/>
             </w:rPr>
-            <w:t>No table of contents entries found.</w:t>
-          </w:r>
+          </w:pPr>
           <w:r>
             <w:rPr>
               <w:b/>
@@ -1257,17 +1656,16 @@
           <w:noProof/>
         </w:rPr>
       </w:pPr>
+      <w:bookmarkStart w:id="0" w:name="_Toc414105114"/>
       <w:r>
         <w:rPr>
           <w:noProof/>
         </w:rPr>
         <w:t>Test Cases</w:t>
       </w:r>
-    </w:p>
-    <w:p>
-      <w:bookmarkStart w:id="0" w:name="_GoBack"/>
       <w:bookmarkEnd w:id="0"/>
     </w:p>
+    <w:p/>
     <w:tbl>
       <w:tblPr>
         <w:tblStyle w:val="GridTable4-Accent6"/>
@@ -1496,6 +1894,13 @@
                 <w:szCs w:val="24"/>
               </w:rPr>
             </w:pPr>
+            <w:r>
+              <w:rPr>
+                <w:sz w:val="24"/>
+                <w:szCs w:val="24"/>
+              </w:rPr>
+              <w:t>Pass</w:t>
+            </w:r>
           </w:p>
         </w:tc>
       </w:tr>
@@ -1584,7 +1989,14 @@
                 <w:sz w:val="24"/>
                 <w:szCs w:val="24"/>
               </w:rPr>
-              <w:t>Website displays the data collected</w:t>
+              <w:t xml:space="preserve">Website displays </w:t>
+            </w:r>
+            <w:r>
+              <w:rPr>
+                <w:sz w:val="24"/>
+                <w:szCs w:val="24"/>
+              </w:rPr>
+              <w:t>the empty table/map</w:t>
             </w:r>
           </w:p>
         </w:tc>
@@ -1601,6 +2013,13 @@
                 <w:szCs w:val="24"/>
               </w:rPr>
             </w:pPr>
+            <w:r>
+              <w:rPr>
+                <w:sz w:val="24"/>
+                <w:szCs w:val="24"/>
+              </w:rPr>
+              <w:t>Pass</w:t>
+            </w:r>
           </w:p>
         </w:tc>
       </w:tr>
@@ -1723,6 +2142,13 @@
                 <w:szCs w:val="24"/>
               </w:rPr>
             </w:pPr>
+            <w:r>
+              <w:rPr>
+                <w:sz w:val="24"/>
+                <w:szCs w:val="24"/>
+              </w:rPr>
+              <w:t>Pass</w:t>
+            </w:r>
           </w:p>
         </w:tc>
       </w:tr>
@@ -1828,6 +2254,13 @@
                 <w:szCs w:val="24"/>
               </w:rPr>
             </w:pPr>
+            <w:r>
+              <w:rPr>
+                <w:sz w:val="24"/>
+                <w:szCs w:val="24"/>
+              </w:rPr>
+              <w:t>Pass</w:t>
+            </w:r>
           </w:p>
         </w:tc>
       </w:tr>
@@ -1943,6 +2376,13 @@
                 <w:szCs w:val="24"/>
               </w:rPr>
             </w:pPr>
+            <w:r>
+              <w:rPr>
+                <w:sz w:val="24"/>
+                <w:szCs w:val="24"/>
+              </w:rPr>
+              <w:t>Pass</w:t>
+            </w:r>
           </w:p>
         </w:tc>
       </w:tr>
@@ -2048,6 +2488,13 @@
                 <w:szCs w:val="24"/>
               </w:rPr>
             </w:pPr>
+            <w:r>
+              <w:rPr>
+                <w:sz w:val="24"/>
+                <w:szCs w:val="24"/>
+              </w:rPr>
+              <w:t>Pass</w:t>
+            </w:r>
           </w:p>
         </w:tc>
       </w:tr>
@@ -2156,6 +2603,125 @@
                 <w:szCs w:val="24"/>
               </w:rPr>
             </w:pPr>
+            <w:r>
+              <w:rPr>
+                <w:sz w:val="24"/>
+                <w:szCs w:val="24"/>
+              </w:rPr>
+              <w:t>Pass</w:t>
+            </w:r>
+          </w:p>
+        </w:tc>
+      </w:tr>
+      <w:tr>
+        <w:tc>
+          <w:tcPr>
+            <w:cnfStyle w:val="001000000000" w:firstRow="0" w:lastRow="0" w:firstColumn="1" w:lastColumn="0" w:oddVBand="0" w:evenVBand="0" w:oddHBand="0" w:evenHBand="0" w:firstRowFirstColumn="0" w:firstRowLastColumn="0" w:lastRowFirstColumn="0" w:lastRowLastColumn="0"/>
+            <w:tcW w:w="1862" w:type="dxa"/>
+          </w:tcPr>
+          <w:p>
+            <w:pPr>
+              <w:jc w:val="center"/>
+              <w:rPr>
+                <w:sz w:val="24"/>
+                <w:szCs w:val="24"/>
+              </w:rPr>
+            </w:pPr>
+            <w:r>
+              <w:rPr>
+                <w:sz w:val="24"/>
+                <w:szCs w:val="24"/>
+              </w:rPr>
+              <w:t>8</w:t>
+            </w:r>
+          </w:p>
+        </w:tc>
+        <w:tc>
+          <w:tcPr>
+            <w:tcW w:w="1863" w:type="dxa"/>
+          </w:tcPr>
+          <w:p>
+            <w:pPr>
+              <w:jc w:val="center"/>
+              <w:cnfStyle w:val="000000000000" w:firstRow="0" w:lastRow="0" w:firstColumn="0" w:lastColumn="0" w:oddVBand="0" w:evenVBand="0" w:oddHBand="0" w:evenHBand="0" w:firstRowFirstColumn="0" w:firstRowLastColumn="0" w:lastRowFirstColumn="0" w:lastRowLastColumn="0"/>
+              <w:rPr>
+                <w:sz w:val="24"/>
+                <w:szCs w:val="24"/>
+              </w:rPr>
+            </w:pPr>
+            <w:r>
+              <w:rPr>
+                <w:sz w:val="24"/>
+                <w:szCs w:val="24"/>
+              </w:rPr>
+              <w:t>Address reverse lookup accurate</w:t>
+            </w:r>
+          </w:p>
+        </w:tc>
+        <w:tc>
+          <w:tcPr>
+            <w:tcW w:w="1895" w:type="dxa"/>
+          </w:tcPr>
+          <w:p>
+            <w:pPr>
+              <w:jc w:val="center"/>
+              <w:cnfStyle w:val="000000000000" w:firstRow="0" w:lastRow="0" w:firstColumn="0" w:lastColumn="0" w:oddVBand="0" w:evenVBand="0" w:oddHBand="0" w:evenHBand="0" w:firstRowFirstColumn="0" w:firstRowLastColumn="0" w:lastRowFirstColumn="0" w:lastRowLastColumn="0"/>
+              <w:rPr>
+                <w:sz w:val="24"/>
+                <w:szCs w:val="24"/>
+              </w:rPr>
+            </w:pPr>
+            <w:r>
+              <w:rPr>
+                <w:sz w:val="24"/>
+                <w:szCs w:val="24"/>
+              </w:rPr>
+              <w:t>Application</w:t>
+            </w:r>
+          </w:p>
+        </w:tc>
+        <w:tc>
+          <w:tcPr>
+            <w:tcW w:w="1867" w:type="dxa"/>
+          </w:tcPr>
+          <w:p>
+            <w:pPr>
+              <w:jc w:val="center"/>
+              <w:cnfStyle w:val="000000000000" w:firstRow="0" w:lastRow="0" w:firstColumn="0" w:lastColumn="0" w:oddVBand="0" w:evenVBand="0" w:oddHBand="0" w:evenHBand="0" w:firstRowFirstColumn="0" w:firstRowLastColumn="0" w:lastRowFirstColumn="0" w:lastRowLastColumn="0"/>
+              <w:rPr>
+                <w:sz w:val="24"/>
+                <w:szCs w:val="24"/>
+              </w:rPr>
+            </w:pPr>
+            <w:r>
+              <w:rPr>
+                <w:sz w:val="24"/>
+                <w:szCs w:val="24"/>
+              </w:rPr>
+              <w:t>Rough address is correct or very close</w:t>
+            </w:r>
+          </w:p>
+        </w:tc>
+        <w:tc>
+          <w:tcPr>
+            <w:tcW w:w="1863" w:type="dxa"/>
+          </w:tcPr>
+          <w:p>
+            <w:pPr>
+              <w:jc w:val="center"/>
+              <w:cnfStyle w:val="000000000000" w:firstRow="0" w:lastRow="0" w:firstColumn="0" w:lastColumn="0" w:oddVBand="0" w:evenVBand="0" w:oddHBand="0" w:evenHBand="0" w:firstRowFirstColumn="0" w:firstRowLastColumn="0" w:lastRowFirstColumn="0" w:lastRowLastColumn="0"/>
+              <w:rPr>
+                <w:sz w:val="24"/>
+                <w:szCs w:val="24"/>
+              </w:rPr>
+            </w:pPr>
+            <w:r>
+              <w:rPr>
+                <w:sz w:val="24"/>
+                <w:szCs w:val="24"/>
+              </w:rPr>
+              <w:t>Pass</w:t>
+            </w:r>
           </w:p>
         </w:tc>
       </w:tr>
@@ -2168,8 +2734,581 @@
         </w:rPr>
       </w:pPr>
     </w:p>
+    <w:p>
+      <w:pPr>
+        <w:rPr>
+          <w:sz w:val="24"/>
+          <w:szCs w:val="24"/>
+        </w:rPr>
+      </w:pPr>
+      <w:r>
+        <w:rPr>
+          <w:sz w:val="24"/>
+          <w:szCs w:val="24"/>
+        </w:rPr>
+        <w:br w:type="page"/>
+      </w:r>
+    </w:p>
+    <w:p>
+      <w:pPr>
+        <w:pStyle w:val="Heading2"/>
+      </w:pPr>
+      <w:bookmarkStart w:id="1" w:name="_Toc414105115"/>
+      <w:r>
+        <w:lastRenderedPageBreak/>
+        <w:t>Figures</w:t>
+      </w:r>
+      <w:bookmarkEnd w:id="1"/>
+    </w:p>
+    <w:p/>
+    <w:p>
+      <w:pPr>
+        <w:pStyle w:val="Heading3"/>
+      </w:pPr>
+      <w:bookmarkStart w:id="2" w:name="_Toc414105116"/>
+      <w:r>
+        <w:t>Figure 1 – No Server</w:t>
+      </w:r>
+      <w:bookmarkEnd w:id="2"/>
+    </w:p>
+    <w:p>
+      <w:pPr>
+        <w:jc w:val="center"/>
+      </w:pPr>
+      <w:r>
+        <w:rPr>
+          <w:noProof/>
+        </w:rPr>
+        <w:drawing>
+          <wp:inline distT="0" distB="0" distL="0" distR="0" wp14:anchorId="238149B5" wp14:editId="198B858C">
+            <wp:extent cx="5434330" cy="5570447"/>
+            <wp:effectExtent l="0" t="0" r="0" b="0"/>
+            <wp:docPr id="1" name="Picture 1"/>
+            <wp:cNvGraphicFramePr>
+              <a:graphicFrameLocks xmlns:a="http://schemas.openxmlformats.org/drawingml/2006/main" noChangeAspect="1"/>
+            </wp:cNvGraphicFramePr>
+            <a:graphic xmlns:a="http://schemas.openxmlformats.org/drawingml/2006/main">
+              <a:graphicData uri="http://schemas.openxmlformats.org/drawingml/2006/picture">
+                <pic:pic xmlns:pic="http://schemas.openxmlformats.org/drawingml/2006/picture">
+                  <pic:nvPicPr>
+                    <pic:cNvPr id="1" name=""/>
+                    <pic:cNvPicPr/>
+                  </pic:nvPicPr>
+                  <pic:blipFill rotWithShape="1">
+                    <a:blip r:embed="rId9"/>
+                    <a:srcRect l="654" t="13820" r="52707" b="1188"/>
+                    <a:stretch/>
+                  </pic:blipFill>
+                  <pic:spPr bwMode="auto">
+                    <a:xfrm>
+                      <a:off x="0" y="0"/>
+                      <a:ext cx="5441013" cy="5577298"/>
+                    </a:xfrm>
+                    <a:prstGeom prst="rect">
+                      <a:avLst/>
+                    </a:prstGeom>
+                    <a:ln>
+                      <a:noFill/>
+                    </a:ln>
+                    <a:extLst>
+                      <a:ext uri="{53640926-AAD7-44D8-BBD7-CCE9431645EC}">
+                        <a14:shadowObscured xmlns:a14="http://schemas.microsoft.com/office/drawing/2010/main"/>
+                      </a:ext>
+                    </a:extLst>
+                  </pic:spPr>
+                </pic:pic>
+              </a:graphicData>
+            </a:graphic>
+          </wp:inline>
+        </w:drawing>
+      </w:r>
+    </w:p>
+    <w:p/>
+    <w:p/>
+    <w:p/>
+    <w:p/>
+    <w:p/>
+    <w:p>
+      <w:pPr>
+        <w:pStyle w:val="Heading3"/>
+        <w:rPr>
+          <w:noProof/>
+        </w:rPr>
+      </w:pPr>
+      <w:bookmarkStart w:id="3" w:name="_Toc414105117"/>
+      <w:r>
+        <w:lastRenderedPageBreak/>
+        <w:t>Figure 2- no Clients/Data</w:t>
+      </w:r>
+      <w:bookmarkEnd w:id="3"/>
+    </w:p>
+    <w:p>
+      <w:pPr>
+        <w:jc w:val="center"/>
+      </w:pPr>
+      <w:r>
+        <w:rPr>
+          <w:noProof/>
+        </w:rPr>
+        <w:drawing>
+          <wp:inline distT="0" distB="0" distL="0" distR="0" wp14:anchorId="52CCC10A" wp14:editId="1D489B52">
+            <wp:extent cx="4442460" cy="4614333"/>
+            <wp:effectExtent l="0" t="0" r="0" b="0"/>
+            <wp:docPr id="3" name="Picture 3"/>
+            <wp:cNvGraphicFramePr>
+              <a:graphicFrameLocks xmlns:a="http://schemas.openxmlformats.org/drawingml/2006/main" noChangeAspect="1"/>
+            </wp:cNvGraphicFramePr>
+            <a:graphic xmlns:a="http://schemas.openxmlformats.org/drawingml/2006/main">
+              <a:graphicData uri="http://schemas.openxmlformats.org/drawingml/2006/picture">
+                <pic:pic xmlns:pic="http://schemas.openxmlformats.org/drawingml/2006/picture">
+                  <pic:nvPicPr>
+                    <pic:cNvPr id="1" name=""/>
+                    <pic:cNvPicPr/>
+                  </pic:nvPicPr>
+                  <pic:blipFill rotWithShape="1">
+                    <a:blip r:embed="rId10"/>
+                    <a:srcRect l="854" t="13423" r="52850" b="1088"/>
+                    <a:stretch/>
+                  </pic:blipFill>
+                  <pic:spPr bwMode="auto">
+                    <a:xfrm>
+                      <a:off x="0" y="0"/>
+                      <a:ext cx="4446319" cy="4618341"/>
+                    </a:xfrm>
+                    <a:prstGeom prst="rect">
+                      <a:avLst/>
+                    </a:prstGeom>
+                    <a:ln>
+                      <a:noFill/>
+                    </a:ln>
+                    <a:extLst>
+                      <a:ext uri="{53640926-AAD7-44D8-BBD7-CCE9431645EC}">
+                        <a14:shadowObscured xmlns:a14="http://schemas.microsoft.com/office/drawing/2010/main"/>
+                      </a:ext>
+                    </a:extLst>
+                  </pic:spPr>
+                </pic:pic>
+              </a:graphicData>
+            </a:graphic>
+          </wp:inline>
+        </w:drawing>
+      </w:r>
+    </w:p>
+    <w:p>
+      <w:pPr>
+        <w:jc w:val="center"/>
+      </w:pPr>
+    </w:p>
+    <w:p>
+      <w:pPr>
+        <w:jc w:val="center"/>
+      </w:pPr>
+    </w:p>
+    <w:p>
+      <w:pPr>
+        <w:jc w:val="center"/>
+      </w:pPr>
+    </w:p>
+    <w:p>
+      <w:pPr>
+        <w:jc w:val="center"/>
+      </w:pPr>
+    </w:p>
+    <w:p>
+      <w:pPr>
+        <w:jc w:val="center"/>
+      </w:pPr>
+    </w:p>
+    <w:p>
+      <w:pPr>
+        <w:jc w:val="center"/>
+      </w:pPr>
+    </w:p>
+    <w:p>
+      <w:pPr>
+        <w:jc w:val="center"/>
+      </w:pPr>
+    </w:p>
+    <w:p>
+      <w:pPr>
+        <w:jc w:val="center"/>
+      </w:pPr>
+    </w:p>
+    <w:p>
+      <w:pPr>
+        <w:jc w:val="center"/>
+      </w:pPr>
+    </w:p>
+    <w:p>
+      <w:pPr>
+        <w:jc w:val="center"/>
+      </w:pPr>
+    </w:p>
+    <w:p>
+      <w:pPr>
+        <w:pStyle w:val="Heading3"/>
+        <w:rPr>
+          <w:rStyle w:val="Heading3Char"/>
+        </w:rPr>
+      </w:pPr>
+      <w:bookmarkStart w:id="4" w:name="_Toc414105118"/>
+      <w:r>
+        <w:rPr>
+          <w:rStyle w:val="Heading3Char"/>
+        </w:rPr>
+        <w:lastRenderedPageBreak/>
+        <w:t>Figure 3 – Multiple Clients</w:t>
+      </w:r>
+      <w:r>
+        <w:rPr>
+          <w:rStyle w:val="Heading3Char"/>
+        </w:rPr>
+        <w:t xml:space="preserve"> Website</w:t>
+      </w:r>
+      <w:bookmarkEnd w:id="4"/>
+    </w:p>
+    <w:p>
+      <w:pPr>
+        <w:jc w:val="center"/>
+      </w:pPr>
+      <w:r>
+        <w:rPr>
+          <w:noProof/>
+        </w:rPr>
+        <w:drawing>
+          <wp:inline distT="0" distB="0" distL="0" distR="0" wp14:anchorId="135DEF8E" wp14:editId="15BBD8C8">
+            <wp:extent cx="4597400" cy="4684694"/>
+            <wp:effectExtent l="0" t="0" r="0" b="1905"/>
+            <wp:docPr id="5" name="Picture 5"/>
+            <wp:cNvGraphicFramePr>
+              <a:graphicFrameLocks xmlns:a="http://schemas.openxmlformats.org/drawingml/2006/main" noChangeAspect="1"/>
+            </wp:cNvGraphicFramePr>
+            <a:graphic xmlns:a="http://schemas.openxmlformats.org/drawingml/2006/main">
+              <a:graphicData uri="http://schemas.openxmlformats.org/drawingml/2006/picture">
+                <pic:pic xmlns:pic="http://schemas.openxmlformats.org/drawingml/2006/picture">
+                  <pic:nvPicPr>
+                    <pic:cNvPr id="1" name=""/>
+                    <pic:cNvPicPr/>
+                  </pic:nvPicPr>
+                  <pic:blipFill rotWithShape="1">
+                    <a:blip r:embed="rId11"/>
+                    <a:srcRect l="1283" t="14305" r="1283" b="1212"/>
+                    <a:stretch/>
+                  </pic:blipFill>
+                  <pic:spPr bwMode="auto">
+                    <a:xfrm>
+                      <a:off x="0" y="0"/>
+                      <a:ext cx="4603487" cy="4690896"/>
+                    </a:xfrm>
+                    <a:prstGeom prst="rect">
+                      <a:avLst/>
+                    </a:prstGeom>
+                    <a:ln>
+                      <a:noFill/>
+                    </a:ln>
+                    <a:extLst>
+                      <a:ext uri="{53640926-AAD7-44D8-BBD7-CCE9431645EC}">
+                        <a14:shadowObscured xmlns:a14="http://schemas.microsoft.com/office/drawing/2010/main"/>
+                      </a:ext>
+                    </a:extLst>
+                  </pic:spPr>
+                </pic:pic>
+              </a:graphicData>
+            </a:graphic>
+          </wp:inline>
+        </w:drawing>
+      </w:r>
+    </w:p>
+    <w:p/>
+    <w:p/>
+    <w:p/>
+    <w:p/>
+    <w:p/>
+    <w:p/>
+    <w:p/>
+    <w:p/>
+    <w:p/>
+    <w:p/>
+    <w:p>
+      <w:pPr>
+        <w:pStyle w:val="Heading3"/>
+      </w:pPr>
+      <w:bookmarkStart w:id="5" w:name="_Toc414105119"/>
+      <w:r>
+        <w:lastRenderedPageBreak/>
+        <w:t>Figure 4 – Server Receiving from Multiple Clients</w:t>
+      </w:r>
+      <w:bookmarkEnd w:id="5"/>
+    </w:p>
+    <w:p>
+      <w:pPr>
+        <w:jc w:val="center"/>
+      </w:pPr>
+      <w:r>
+        <w:rPr>
+          <w:noProof/>
+        </w:rPr>
+        <w:drawing>
+          <wp:inline distT="0" distB="0" distL="0" distR="0" wp14:anchorId="4887559A" wp14:editId="3252A5E1">
+            <wp:extent cx="5943600" cy="3724275"/>
+            <wp:effectExtent l="0" t="0" r="0" b="9525"/>
+            <wp:docPr id="4" name="Picture 4"/>
+            <wp:cNvGraphicFramePr>
+              <a:graphicFrameLocks xmlns:a="http://schemas.openxmlformats.org/drawingml/2006/main" noChangeAspect="1"/>
+            </wp:cNvGraphicFramePr>
+            <a:graphic xmlns:a="http://schemas.openxmlformats.org/drawingml/2006/main">
+              <a:graphicData uri="http://schemas.openxmlformats.org/drawingml/2006/picture">
+                <pic:pic xmlns:pic="http://schemas.openxmlformats.org/drawingml/2006/picture">
+                  <pic:nvPicPr>
+                    <pic:cNvPr id="1" name=""/>
+                    <pic:cNvPicPr/>
+                  </pic:nvPicPr>
+                  <pic:blipFill>
+                    <a:blip r:embed="rId12"/>
+                    <a:stretch>
+                      <a:fillRect/>
+                    </a:stretch>
+                  </pic:blipFill>
+                  <pic:spPr>
+                    <a:xfrm>
+                      <a:off x="0" y="0"/>
+                      <a:ext cx="5943600" cy="3724275"/>
+                    </a:xfrm>
+                    <a:prstGeom prst="rect">
+                      <a:avLst/>
+                    </a:prstGeom>
+                  </pic:spPr>
+                </pic:pic>
+              </a:graphicData>
+            </a:graphic>
+          </wp:inline>
+        </w:drawing>
+      </w:r>
+    </w:p>
+    <w:p>
+      <w:pPr>
+        <w:jc w:val="center"/>
+      </w:pPr>
+    </w:p>
+    <w:p>
+      <w:pPr>
+        <w:pStyle w:val="Heading3"/>
+      </w:pPr>
+      <w:r>
+        <w:t>Figure 5 – Server Receiving From Client over Wifi</w:t>
+      </w:r>
+    </w:p>
+    <w:p>
+      <w:r>
+        <w:rPr>
+          <w:noProof/>
+        </w:rPr>
+        <w:drawing>
+          <wp:inline distT="0" distB="0" distL="0" distR="0" wp14:anchorId="11DC83AA" wp14:editId="7FEC38E6">
+            <wp:extent cx="5943600" cy="762000"/>
+            <wp:effectExtent l="0" t="0" r="0" b="0"/>
+            <wp:docPr id="6" name="Picture 6"/>
+            <wp:cNvGraphicFramePr>
+              <a:graphicFrameLocks xmlns:a="http://schemas.openxmlformats.org/drawingml/2006/main" noChangeAspect="1"/>
+            </wp:cNvGraphicFramePr>
+            <a:graphic xmlns:a="http://schemas.openxmlformats.org/drawingml/2006/main">
+              <a:graphicData uri="http://schemas.openxmlformats.org/drawingml/2006/picture">
+                <pic:pic xmlns:pic="http://schemas.openxmlformats.org/drawingml/2006/picture">
+                  <pic:nvPicPr>
+                    <pic:cNvPr id="1" name=""/>
+                    <pic:cNvPicPr/>
+                  </pic:nvPicPr>
+                  <pic:blipFill rotWithShape="1">
+                    <a:blip r:embed="rId13"/>
+                    <a:srcRect t="79540"/>
+                    <a:stretch/>
+                  </pic:blipFill>
+                  <pic:spPr bwMode="auto">
+                    <a:xfrm>
+                      <a:off x="0" y="0"/>
+                      <a:ext cx="5943600" cy="762000"/>
+                    </a:xfrm>
+                    <a:prstGeom prst="rect">
+                      <a:avLst/>
+                    </a:prstGeom>
+                    <a:ln>
+                      <a:noFill/>
+                    </a:ln>
+                    <a:extLst>
+                      <a:ext uri="{53640926-AAD7-44D8-BBD7-CCE9431645EC}">
+                        <a14:shadowObscured xmlns:a14="http://schemas.microsoft.com/office/drawing/2010/main"/>
+                      </a:ext>
+                    </a:extLst>
+                  </pic:spPr>
+                </pic:pic>
+              </a:graphicData>
+            </a:graphic>
+          </wp:inline>
+        </w:drawing>
+      </w:r>
+    </w:p>
+    <w:p/>
+    <w:p>
+      <w:pPr>
+        <w:pStyle w:val="Heading3"/>
+      </w:pPr>
+      <w:r>
+        <w:t>Figure 6 – Server Receiving From Client Over 3G</w:t>
+      </w:r>
+    </w:p>
+    <w:p>
+      <w:pPr>
+        <w:rPr>
+          <w:noProof/>
+        </w:rPr>
+      </w:pPr>
+      <w:r>
+        <w:rPr>
+          <w:noProof/>
+        </w:rPr>
+        <w:drawing>
+          <wp:inline distT="0" distB="0" distL="0" distR="0" wp14:anchorId="7F93CB48" wp14:editId="63EA75BA">
+            <wp:extent cx="5943600" cy="1295400"/>
+            <wp:effectExtent l="0" t="0" r="0" b="0"/>
+            <wp:docPr id="7" name="Picture 7"/>
+            <wp:cNvGraphicFramePr>
+              <a:graphicFrameLocks xmlns:a="http://schemas.openxmlformats.org/drawingml/2006/main" noChangeAspect="1"/>
+            </wp:cNvGraphicFramePr>
+            <a:graphic xmlns:a="http://schemas.openxmlformats.org/drawingml/2006/main">
+              <a:graphicData uri="http://schemas.openxmlformats.org/drawingml/2006/picture">
+                <pic:pic xmlns:pic="http://schemas.openxmlformats.org/drawingml/2006/picture">
+                  <pic:nvPicPr>
+                    <pic:cNvPr id="1" name=""/>
+                    <pic:cNvPicPr/>
+                  </pic:nvPicPr>
+                  <pic:blipFill rotWithShape="1">
+                    <a:blip r:embed="rId13"/>
+                    <a:srcRect t="43734" b="21483"/>
+                    <a:stretch/>
+                  </pic:blipFill>
+                  <pic:spPr bwMode="auto">
+                    <a:xfrm>
+                      <a:off x="0" y="0"/>
+                      <a:ext cx="5943600" cy="1295400"/>
+                    </a:xfrm>
+                    <a:prstGeom prst="rect">
+                      <a:avLst/>
+                    </a:prstGeom>
+                    <a:ln>
+                      <a:noFill/>
+                    </a:ln>
+                    <a:extLst>
+                      <a:ext uri="{53640926-AAD7-44D8-BBD7-CCE9431645EC}">
+                        <a14:shadowObscured xmlns:a14="http://schemas.microsoft.com/office/drawing/2010/main"/>
+                      </a:ext>
+                    </a:extLst>
+                  </pic:spPr>
+                </pic:pic>
+              </a:graphicData>
+            </a:graphic>
+          </wp:inline>
+        </w:drawing>
+      </w:r>
+    </w:p>
+    <w:p>
+      <w:pPr>
+        <w:rPr>
+          <w:noProof/>
+        </w:rPr>
+      </w:pPr>
+    </w:p>
+    <w:p>
+      <w:pPr>
+        <w:pStyle w:val="Heading3"/>
+      </w:pPr>
+      <w:r>
+        <w:lastRenderedPageBreak/>
+        <w:t>Figure 7 – Client Sending To No Server</w:t>
+      </w:r>
+    </w:p>
+    <w:p>
+      <w:r>
+        <w:t>App does not crash but you are unable to detect the connect</w:t>
+      </w:r>
+      <w:r>
+        <w:t>ion</w:t>
+      </w:r>
+      <w:r>
+        <w:t xml:space="preserve"> considering it is UDP</w:t>
+      </w:r>
+      <w:r>
+        <w:t>.</w:t>
+      </w:r>
+    </w:p>
+    <w:p/>
+    <w:p>
+      <w:pPr>
+        <w:pStyle w:val="Heading3"/>
+      </w:pPr>
+      <w:r>
+        <w:t>Figure 8 – ADdress Lookup</w:t>
+      </w:r>
+    </w:p>
+    <w:p>
+      <w:pPr>
+        <w:rPr>
+          <w:noProof/>
+        </w:rPr>
+      </w:pPr>
+    </w:p>
+    <w:p>
+      <w:r>
+        <w:rPr>
+          <w:noProof/>
+        </w:rPr>
+        <w:drawing>
+          <wp:inline distT="0" distB="0" distL="0" distR="0" wp14:anchorId="6512E4DD" wp14:editId="3D55DF59">
+            <wp:extent cx="5417820" cy="4749703"/>
+            <wp:effectExtent l="0" t="0" r="0" b="0"/>
+            <wp:docPr id="8" name="Picture 8"/>
+            <wp:cNvGraphicFramePr>
+              <a:graphicFrameLocks xmlns:a="http://schemas.openxmlformats.org/drawingml/2006/main" noChangeAspect="1"/>
+            </wp:cNvGraphicFramePr>
+            <a:graphic xmlns:a="http://schemas.openxmlformats.org/drawingml/2006/main">
+              <a:graphicData uri="http://schemas.openxmlformats.org/drawingml/2006/picture">
+                <pic:pic xmlns:pic="http://schemas.openxmlformats.org/drawingml/2006/picture">
+                  <pic:nvPicPr>
+                    <pic:cNvPr id="1" name=""/>
+                    <pic:cNvPicPr/>
+                  </pic:nvPicPr>
+                  <pic:blipFill rotWithShape="1">
+                    <a:blip r:embed="rId14"/>
+                    <a:srcRect l="29456" t="14463" r="25183" b="17823"/>
+                    <a:stretch/>
+                  </pic:blipFill>
+                  <pic:spPr bwMode="auto">
+                    <a:xfrm>
+                      <a:off x="0" y="0"/>
+                      <a:ext cx="5424796" cy="4755819"/>
+                    </a:xfrm>
+                    <a:prstGeom prst="rect">
+                      <a:avLst/>
+                    </a:prstGeom>
+                    <a:ln>
+                      <a:noFill/>
+                    </a:ln>
+                    <a:extLst>
+                      <a:ext uri="{53640926-AAD7-44D8-BBD7-CCE9431645EC}">
+                        <a14:shadowObscured xmlns:a14="http://schemas.microsoft.com/office/drawing/2010/main"/>
+                      </a:ext>
+                    </a:extLst>
+                  </pic:spPr>
+                </pic:pic>
+              </a:graphicData>
+            </a:graphic>
+          </wp:inline>
+        </w:drawing>
+      </w:r>
+      <w:bookmarkStart w:id="6" w:name="_GoBack"/>
+      <w:bookmarkEnd w:id="6"/>
+    </w:p>
     <w:sectPr>
-      <w:footerReference w:type="default" r:id="rId9"/>
+      <w:footerReference w:type="default" r:id="rId15"/>
       <w:pgSz w:w="12240" w:h="15840"/>
       <w:pgMar w:top="1440" w:right="1440" w:bottom="1440" w:left="1440" w:header="708" w:footer="708" w:gutter="0"/>
       <w:pgNumType w:start="0"/>
@@ -2244,7 +3383,7 @@
           <w:rPr>
             <w:noProof/>
           </w:rPr>
-          <w:t>2</w:t>
+          <w:t>6</w:t>
         </w:r>
         <w:r>
           <w:rPr>
@@ -4411,7 +5550,7 @@
 </file>
 
 <file path=customXml/itemProps2.xml><?xml version="1.0" encoding="utf-8"?>
-<ds:datastoreItem xmlns:ds="http://schemas.openxmlformats.org/officeDocument/2006/customXml" ds:itemID="{98EE2A1F-DDCE-43B4-905B-7819A62D9A35}">
+<ds:datastoreItem xmlns:ds="http://schemas.openxmlformats.org/officeDocument/2006/customXml" ds:itemID="{AE6FCEAB-9976-4146-9284-124C62A9E824}">
   <ds:schemaRefs>
     <ds:schemaRef ds:uri="http://schemas.openxmlformats.org/officeDocument/2006/bibliography"/>
   </ds:schemaRefs>

</xml_diff>